<commit_message>
upload edited Project Plan
</commit_message>
<xml_diff>
--- a/EnclaveSpecificFiles/CancerEnclave/Project Plan.docx
+++ b/EnclaveSpecificFiles/CancerEnclave/Project Plan.docx
@@ -237,7 +237,23 @@
         <w:t>?</w:t>
       </w:r>
       <w:r>
-        <w:t xml:space="preserve"> this will determine the order of when to run your phenotype? do you need to only find cancer patients from within that EHR/healthcare system?</w:t>
+        <w:t xml:space="preserve"> </w:t>
+      </w:r>
+      <w:proofErr w:type="gramStart"/>
+      <w:r>
+        <w:t>this</w:t>
+      </w:r>
+      <w:proofErr w:type="gramEnd"/>
+      <w:r>
+        <w:t xml:space="preserve"> will determine the order of when to run your phenotype? </w:t>
+      </w:r>
+      <w:proofErr w:type="gramStart"/>
+      <w:r>
+        <w:t>do</w:t>
+      </w:r>
+      <w:proofErr w:type="gramEnd"/>
+      <w:r>
+        <w:t xml:space="preserve"> you need to only find cancer patients from within that EHR/healthcare system?</w:t>
       </w:r>
       <w:r>
         <w:t xml:space="preserve"> Does your cancer registry have any issues for reuse of the data for research or sharing of the data?</w:t>
@@ -542,7 +558,15 @@
         <w:t>@resultsDatabaseSchema.N3C_CLINICAL_COHORT</w:t>
       </w:r>
       <w:r>
-        <w:t xml:space="preserve"> (we will need the patient ID’s for a future </w:t>
+        <w:t xml:space="preserve"> (we will need the patient </w:t>
+      </w:r>
+      <w:proofErr w:type="gramStart"/>
+      <w:r>
+        <w:t>ID’s</w:t>
+      </w:r>
+      <w:proofErr w:type="gramEnd"/>
+      <w:r>
+        <w:t xml:space="preserve"> for a future </w:t>
       </w:r>
       <w:r>
         <w:t xml:space="preserve">patient </w:t>
@@ -728,7 +752,15 @@
         <w:t>),</w:t>
       </w:r>
       <w:r>
-        <w:t xml:space="preserve"> so we split the population into two by diagnosis date. Your site might not have this issue and you might be able to export the entire population in one report. However, if you run into the same issue that we did, then you can split the population using the diagnosis data.</w:t>
+        <w:t xml:space="preserve"> so we split the population into two by diagnosis date. Your site might not have this </w:t>
+      </w:r>
+      <w:proofErr w:type="gramStart"/>
+      <w:r>
+        <w:t>issue</w:t>
+      </w:r>
+      <w:proofErr w:type="gramEnd"/>
+      <w:r>
+        <w:t xml:space="preserve"> and you might be able to export the entire population in one report. However, if you run into the same issue that we did, then you can split the population using the diagnosis data.</w:t>
       </w:r>
       <w:r>
         <w:t xml:space="preserve"> </w:t>
@@ -738,14 +770,55 @@
           <w:i/>
           <w:iCs/>
         </w:rPr>
-        <w:t xml:space="preserve">NOTE: We had a lower bound for our date range because we were told that data before then was unreliable. Your site might not have this issue in which case, pull from as far back as you can. </w:t>
-      </w:r>
+        <w:t xml:space="preserve">NOTE: We had a lower </w:t>
+      </w:r>
+      <w:proofErr w:type="gramStart"/>
       <w:r>
         <w:rPr>
           <w:i/>
           <w:iCs/>
         </w:rPr>
-        <w:t>Upper bound will be till present day.</w:t>
+        <w:t>bound</w:t>
+      </w:r>
+      <w:proofErr w:type="gramEnd"/>
+      <w:r>
+        <w:rPr>
+          <w:i/>
+          <w:iCs/>
+        </w:rPr>
+        <w:t xml:space="preserve"> for our date range because we were told that data before then was unreliable. Your site might not have this issue in which case, pull from as far back as you can. </w:t>
+      </w:r>
+      <w:proofErr w:type="gramStart"/>
+      <w:r>
+        <w:rPr>
+          <w:i/>
+          <w:iCs/>
+        </w:rPr>
+        <w:t>Upper</w:t>
+      </w:r>
+      <w:proofErr w:type="gramEnd"/>
+      <w:r>
+        <w:rPr>
+          <w:i/>
+          <w:iCs/>
+        </w:rPr>
+        <w:t xml:space="preserve"> bound will be till </w:t>
+      </w:r>
+      <w:proofErr w:type="gramStart"/>
+      <w:r>
+        <w:rPr>
+          <w:i/>
+          <w:iCs/>
+        </w:rPr>
+        <w:t>present</w:t>
+      </w:r>
+      <w:proofErr w:type="gramEnd"/>
+      <w:r>
+        <w:rPr>
+          <w:i/>
+          <w:iCs/>
+        </w:rPr>
+        <w:t xml:space="preserve"> day.</w:t>
       </w:r>
     </w:p>
     <w:p>
@@ -784,16 +857,61 @@
         <w:t>Then we were ready to export</w:t>
       </w:r>
       <w:r>
-        <w:t xml:space="preserve"> the registry data in the NAACCR XML v24 (our site is on v24 but your site might be on an earlier version)</w:t>
-      </w:r>
-      <w:r>
-        <w:t>. We selected ‘Data Exports’, then ‘State Export</w:t>
+        <w:t xml:space="preserve"> the registry data </w:t>
+      </w:r>
+      <w:proofErr w:type="gramStart"/>
+      <w:r>
+        <w:t>in</w:t>
+      </w:r>
+      <w:proofErr w:type="gramEnd"/>
+      <w:r>
+        <w:t xml:space="preserve"> the NAACCR XML v24 (our site is on </w:t>
+      </w:r>
+      <w:proofErr w:type="gramStart"/>
+      <w:r>
+        <w:t>v24</w:t>
+      </w:r>
+      <w:proofErr w:type="gramEnd"/>
+      <w:r>
+        <w:t xml:space="preserve"> but your site might be on an earlier version)</w:t>
+      </w:r>
+      <w:r>
+        <w:t xml:space="preserve">. We selected ‘Data </w:t>
+      </w:r>
+      <w:proofErr w:type="gramStart"/>
+      <w:r>
+        <w:t>Exports’,</w:t>
+      </w:r>
+      <w:proofErr w:type="gramEnd"/>
+      <w:r>
+        <w:t xml:space="preserve"> then ‘State </w:t>
+      </w:r>
+      <w:proofErr w:type="gramStart"/>
+      <w:r>
+        <w:t>Export</w:t>
       </w:r>
       <w:r>
         <w:t>’,</w:t>
       </w:r>
-      <w:r>
-        <w:t xml:space="preserve"> then found our first population label saved in the previous step, then select ‘Zip Data File’, and hit Run.</w:t>
+      <w:proofErr w:type="gramEnd"/>
+      <w:r>
+        <w:t xml:space="preserve"> then found our first population label saved in the previous step, then </w:t>
+      </w:r>
+      <w:proofErr w:type="gramStart"/>
+      <w:r>
+        <w:t>select ‘</w:t>
+      </w:r>
+      <w:proofErr w:type="gramEnd"/>
+      <w:r>
+        <w:t xml:space="preserve">Zip Data </w:t>
+      </w:r>
+      <w:proofErr w:type="gramStart"/>
+      <w:r>
+        <w:t>File’,</w:t>
+      </w:r>
+      <w:proofErr w:type="gramEnd"/>
+      <w:r>
+        <w:t xml:space="preserve"> and hit Run.</w:t>
       </w:r>
       <w:r>
         <w:rPr>
@@ -852,7 +970,23 @@
           <w:i/>
           <w:iCs/>
         </w:rPr>
-        <w:t xml:space="preserve">Note that our registry system had the default export file type to be the latest XML version but your system might ask you to specify that. </w:t>
+        <w:t xml:space="preserve">Note that our registry system had the default export file type to be the latest XML </w:t>
+      </w:r>
+      <w:proofErr w:type="gramStart"/>
+      <w:r>
+        <w:rPr>
+          <w:i/>
+          <w:iCs/>
+        </w:rPr>
+        <w:t>version</w:t>
+      </w:r>
+      <w:proofErr w:type="gramEnd"/>
+      <w:r>
+        <w:rPr>
+          <w:i/>
+          <w:iCs/>
+        </w:rPr>
+        <w:t xml:space="preserve"> but your system might ask you to specify that. </w:t>
       </w:r>
     </w:p>
     <w:p>
@@ -1194,7 +1328,15 @@
       </w:pPr>
       <w:r>
         <w:lastRenderedPageBreak/>
-        <w:t>Go to Output tab and select ‘Create a copy of the input file’</w:t>
+        <w:t xml:space="preserve">Go to </w:t>
+      </w:r>
+      <w:proofErr w:type="gramStart"/>
+      <w:r>
+        <w:t>Output</w:t>
+      </w:r>
+      <w:proofErr w:type="gramEnd"/>
+      <w:r>
+        <w:t xml:space="preserve"> tab and select ‘Create a copy of the input file’</w:t>
       </w:r>
       <w:r>
         <w:rPr>
@@ -1314,7 +1456,15 @@
         </w:numPr>
       </w:pPr>
       <w:r>
-        <w:t>Select the compression of the created file as ‘Same as Input File’</w:t>
+        <w:t xml:space="preserve">Select the compression of the </w:t>
+      </w:r>
+      <w:proofErr w:type="gramStart"/>
+      <w:r>
+        <w:t>created file as ‘</w:t>
+      </w:r>
+      <w:proofErr w:type="gramEnd"/>
+      <w:r>
+        <w:t>Same as Input File’</w:t>
       </w:r>
     </w:p>
     <w:p>
@@ -1461,7 +1611,15 @@
         </w:numPr>
       </w:pPr>
       <w:r>
-        <w:t>Select how to handle new-lines in values as ‘Escape’</w:t>
+        <w:t xml:space="preserve">Select how to handle </w:t>
+      </w:r>
+      <w:proofErr w:type="gramStart"/>
+      <w:r>
+        <w:t>new-lines</w:t>
+      </w:r>
+      <w:proofErr w:type="gramEnd"/>
+      <w:r>
+        <w:t xml:space="preserve"> in values as ‘Escape’</w:t>
       </w:r>
     </w:p>
     <w:p>
@@ -1497,8 +1655,13 @@
         </w:numPr>
       </w:pPr>
       <w:r>
-        <w:t>No other selections need to be made below this</w:t>
-      </w:r>
+        <w:t xml:space="preserve">No other selections need to be made below </w:t>
+      </w:r>
+      <w:proofErr w:type="gramStart"/>
+      <w:r>
+        <w:t>this</w:t>
+      </w:r>
+      <w:proofErr w:type="gramEnd"/>
     </w:p>
     <w:p>
       <w:pPr>
@@ -1684,7 +1847,15 @@
         <w:t>to look</w:t>
       </w:r>
       <w:r>
-        <w:t xml:space="preserve"> for MRN merges and that captures a handful more. We are not looking for any non-exact matches.</w:t>
+        <w:t xml:space="preserve"> for MRN </w:t>
+      </w:r>
+      <w:proofErr w:type="gramStart"/>
+      <w:r>
+        <w:t>merges</w:t>
+      </w:r>
+      <w:proofErr w:type="gramEnd"/>
+      <w:r>
+        <w:t xml:space="preserve"> and that captures a handful more. We are not looking for any non-exact matches.</w:t>
       </w:r>
     </w:p>
     <w:p>
@@ -2035,7 +2206,15 @@
         </w:numPr>
       </w:pPr>
       <w:r>
-        <w:t>Select the compression of the created file as ‘Same as Input File’</w:t>
+        <w:t xml:space="preserve">Select the compression of the </w:t>
+      </w:r>
+      <w:proofErr w:type="gramStart"/>
+      <w:r>
+        <w:t>created file as ‘</w:t>
+      </w:r>
+      <w:proofErr w:type="gramEnd"/>
+      <w:r>
+        <w:t>Same as Input File’</w:t>
       </w:r>
     </w:p>
     <w:p>
@@ -2236,7 +2415,15 @@
         </w:numPr>
       </w:pPr>
       <w:r>
-        <w:t>Select how to handle new-lines in values as ‘Escape’</w:t>
+        <w:t xml:space="preserve">Select how to handle </w:t>
+      </w:r>
+      <w:proofErr w:type="gramStart"/>
+      <w:r>
+        <w:t>new-lines</w:t>
+      </w:r>
+      <w:proofErr w:type="gramEnd"/>
+      <w:r>
+        <w:t xml:space="preserve"> in values as ‘Escape’</w:t>
       </w:r>
     </w:p>
     <w:p>
@@ -2272,8 +2459,13 @@
         </w:numPr>
       </w:pPr>
       <w:r>
-        <w:t>No other selections need to be made below this</w:t>
-      </w:r>
+        <w:t xml:space="preserve">No other selections need to be made below </w:t>
+      </w:r>
+      <w:proofErr w:type="gramStart"/>
+      <w:r>
+        <w:t>this</w:t>
+      </w:r>
+      <w:proofErr w:type="gramEnd"/>
     </w:p>
     <w:p>
       <w:pPr>
@@ -2408,13 +2600,16 @@
         <w:t xml:space="preserve">, </w:t>
       </w:r>
       <w:r>
-        <w:t xml:space="preserve">rename </w:t>
-      </w:r>
-      <w:r>
-        <w:t xml:space="preserve">and zip </w:t>
-      </w:r>
-      <w:r>
-        <w:t xml:space="preserve">file to SITE_NAACCR_YYYYMMDD.zip </w:t>
+        <w:t>rename to S</w:t>
+      </w:r>
+      <w:r>
+        <w:t>iteAbbrev</w:t>
+      </w:r>
+      <w:r>
+        <w:t>_NAACCR_YYYYMMDD.</w:t>
+      </w:r>
+      <w:r>
+        <w:t>csv</w:t>
       </w:r>
     </w:p>
     <w:p>
@@ -2430,6 +2625,37 @@
       </w:r>
       <w:r>
         <w:t>hen manually submit that with (or after) your EHR CDM payload.</w:t>
+      </w:r>
+    </w:p>
+    <w:p>
+      <w:pPr>
+        <w:pStyle w:val="ListParagraph"/>
+        <w:numPr>
+          <w:ilvl w:val="1"/>
+          <w:numId w:val="1"/>
+        </w:numPr>
+      </w:pPr>
+      <w:r>
+        <w:t xml:space="preserve">For more detailed submission instructions, please check the </w:t>
+      </w:r>
+      <w:hyperlink r:id="rId30" w:history="1">
+        <w:proofErr w:type="spellStart"/>
+        <w:r>
+          <w:rPr>
+            <w:rStyle w:val="Hyperlink"/>
+          </w:rPr>
+          <w:t>github</w:t>
+        </w:r>
+        <w:proofErr w:type="spellEnd"/>
+        <w:r>
+          <w:rPr>
+            <w:rStyle w:val="Hyperlink"/>
+          </w:rPr>
+          <w:t xml:space="preserve"> page</w:t>
+        </w:r>
+      </w:hyperlink>
+      <w:r>
+        <w:t>.</w:t>
       </w:r>
     </w:p>
     <w:p/>

</xml_diff>